<commit_message>
Descripción de los medios de comunicación en el documento de la estrategia
</commit_message>
<xml_diff>
--- a/docs/NoteBook/Process documents/ciclo2/Estrategia Desarrollo y Plan de Calidad .docx
+++ b/docs/NoteBook/Process documents/ciclo2/Estrategia Desarrollo y Plan de Calidad .docx
@@ -6781,8 +6781,8 @@
       </w:tblPr>
       <w:tblGrid>
         <w:gridCol w:w="2881"/>
-        <w:gridCol w:w="2881"/>
-        <w:gridCol w:w="2882"/>
+        <w:gridCol w:w="2047"/>
+        <w:gridCol w:w="3716"/>
       </w:tblGrid>
       <w:tr>
         <w:tc>
@@ -6792,19 +6792,67 @@
           <w:p>
             <w:pPr>
               <w:spacing w:line="360" w:lineRule="auto"/>
-              <w:jc w:val="both"/>
+              <w:jc w:val="center"/>
               <w:rPr>
                 <w:rFonts w:ascii="Arial" w:hAnsi="Arial" w:cs="Arial"/>
+                <w:b/>
               </w:rPr>
             </w:pPr>
             <w:r>
               <w:rPr>
                 <w:rFonts w:ascii="Arial" w:hAnsi="Arial" w:cs="Arial"/>
+                <w:b/>
               </w:rPr>
               <w:t>Nombre</w:t>
             </w:r>
           </w:p>
         </w:tc>
+        <w:tc>
+          <w:tcPr>
+            <w:tcW w:w="2047" w:type="dxa"/>
+          </w:tcPr>
+          <w:p>
+            <w:pPr>
+              <w:spacing w:line="360" w:lineRule="auto"/>
+              <w:jc w:val="center"/>
+              <w:rPr>
+                <w:rFonts w:ascii="Arial" w:hAnsi="Arial" w:cs="Arial"/>
+                <w:b/>
+              </w:rPr>
+            </w:pPr>
+            <w:r>
+              <w:rPr>
+                <w:rFonts w:ascii="Arial" w:hAnsi="Arial" w:cs="Arial"/>
+                <w:b/>
+              </w:rPr>
+              <w:t>Descripción</w:t>
+            </w:r>
+          </w:p>
+        </w:tc>
+        <w:tc>
+          <w:tcPr>
+            <w:tcW w:w="3716" w:type="dxa"/>
+          </w:tcPr>
+          <w:p>
+            <w:pPr>
+              <w:spacing w:line="360" w:lineRule="auto"/>
+              <w:jc w:val="center"/>
+              <w:rPr>
+                <w:rFonts w:ascii="Arial" w:hAnsi="Arial" w:cs="Arial"/>
+                <w:b/>
+              </w:rPr>
+            </w:pPr>
+            <w:r>
+              <w:rPr>
+                <w:rFonts w:ascii="Arial" w:hAnsi="Arial" w:cs="Arial"/>
+                <w:b/>
+              </w:rPr>
+              <w:t>Responsabilidades</w:t>
+            </w:r>
+          </w:p>
+        </w:tc>
+      </w:tr>
+      <w:tr>
         <w:tc>
           <w:tcPr>
             <w:tcW w:w="2881" w:type="dxa"/>
@@ -6817,17 +6865,19 @@
                 <w:rFonts w:ascii="Arial" w:hAnsi="Arial" w:cs="Arial"/>
               </w:rPr>
             </w:pPr>
+            <w:proofErr w:type="spellStart"/>
             <w:r>
               <w:rPr>
                 <w:rFonts w:ascii="Arial" w:hAnsi="Arial" w:cs="Arial"/>
               </w:rPr>
-              <w:t>Descripción</w:t>
-            </w:r>
-          </w:p>
-        </w:tc>
-        <w:tc>
-          <w:tcPr>
-            <w:tcW w:w="2882" w:type="dxa"/>
+              <w:t>Skype</w:t>
+            </w:r>
+            <w:proofErr w:type="spellEnd"/>
+          </w:p>
+        </w:tc>
+        <w:tc>
+          <w:tcPr>
+            <w:tcW w:w="2047" w:type="dxa"/>
           </w:tcPr>
           <w:p>
             <w:pPr>
@@ -6841,7 +6891,27 @@
               <w:rPr>
                 <w:rFonts w:ascii="Arial" w:hAnsi="Arial" w:cs="Arial"/>
               </w:rPr>
-              <w:t>Responsabilidades</w:t>
+              <w:t xml:space="preserve">Mensajería instantánea </w:t>
+            </w:r>
+          </w:p>
+        </w:tc>
+        <w:tc>
+          <w:tcPr>
+            <w:tcW w:w="3716" w:type="dxa"/>
+          </w:tcPr>
+          <w:p>
+            <w:pPr>
+              <w:spacing w:line="360" w:lineRule="auto"/>
+              <w:jc w:val="both"/>
+              <w:rPr>
+                <w:rFonts w:ascii="Arial" w:hAnsi="Arial" w:cs="Arial"/>
+              </w:rPr>
+            </w:pPr>
+            <w:r>
+              <w:rPr>
+                <w:rFonts w:ascii="Arial" w:hAnsi="Arial" w:cs="Arial"/>
+              </w:rPr>
+              <w:t>Se usa para chat y llamadas grupales del equipo, las reuniones semanales se realiza por este medio cuando no se pueden realizar de manera presencial.  La mayoría de los miembros del equipo usan este medio en la noche.</w:t>
             </w:r>
           </w:p>
         </w:tc>
@@ -6859,19 +6929,25 @@
                 <w:rFonts w:ascii="Arial" w:hAnsi="Arial" w:cs="Arial"/>
               </w:rPr>
             </w:pPr>
+            <w:r>
+              <w:rPr>
+                <w:rFonts w:ascii="Arial" w:hAnsi="Arial" w:cs="Arial"/>
+              </w:rPr>
+              <w:t xml:space="preserve">Google </w:t>
+            </w:r>
             <w:proofErr w:type="spellStart"/>
             <w:r>
               <w:rPr>
                 <w:rFonts w:ascii="Arial" w:hAnsi="Arial" w:cs="Arial"/>
               </w:rPr>
-              <w:t>Skype</w:t>
+              <w:t>Hangouts</w:t>
             </w:r>
             <w:proofErr w:type="spellEnd"/>
           </w:p>
         </w:tc>
         <w:tc>
           <w:tcPr>
-            <w:tcW w:w="2881" w:type="dxa"/>
+            <w:tcW w:w="2047" w:type="dxa"/>
           </w:tcPr>
           <w:p>
             <w:pPr>
@@ -6891,7 +6967,7 @@
         </w:tc>
         <w:tc>
           <w:tcPr>
-            <w:tcW w:w="2882" w:type="dxa"/>
+            <w:tcW w:w="3716" w:type="dxa"/>
           </w:tcPr>
           <w:p>
             <w:pPr>
@@ -6901,6 +6977,45 @@
                 <w:rFonts w:ascii="Arial" w:hAnsi="Arial" w:cs="Arial"/>
               </w:rPr>
             </w:pPr>
+            <w:r>
+              <w:rPr>
+                <w:rFonts w:ascii="Arial" w:hAnsi="Arial" w:cs="Arial"/>
+              </w:rPr>
+              <w:t xml:space="preserve">Alternativo a </w:t>
+            </w:r>
+            <w:proofErr w:type="spellStart"/>
+            <w:r>
+              <w:rPr>
+                <w:rFonts w:ascii="Arial" w:hAnsi="Arial" w:cs="Arial"/>
+              </w:rPr>
+              <w:t>Skype</w:t>
+            </w:r>
+            <w:proofErr w:type="spellEnd"/>
+            <w:r>
+              <w:rPr>
+                <w:rFonts w:ascii="Arial" w:hAnsi="Arial" w:cs="Arial"/>
+              </w:rPr>
+              <w:t xml:space="preserve">.  </w:t>
+            </w:r>
+            <w:r>
+              <w:rPr>
+                <w:rFonts w:ascii="Arial" w:hAnsi="Arial" w:cs="Arial"/>
+              </w:rPr>
+              <w:t xml:space="preserve">Se usa para chat y llamadas grupales del equipo, las reuniones semanales </w:t>
+            </w:r>
+            <w:r>
+              <w:rPr>
+                <w:rFonts w:ascii="Arial" w:hAnsi="Arial" w:cs="Arial"/>
+              </w:rPr>
+              <w:lastRenderedPageBreak/>
+              <w:t>se realiza por este medio cuando no se pueden realizar de manera presencial.</w:t>
+            </w:r>
+            <w:r>
+              <w:rPr>
+                <w:rFonts w:ascii="Arial" w:hAnsi="Arial" w:cs="Arial"/>
+              </w:rPr>
+              <w:t xml:space="preserve">  La mayoría de los miembros del equipo usan este medio en la noche.</w:t>
+            </w:r>
           </w:p>
         </w:tc>
       </w:tr>
@@ -6917,11 +7032,20 @@
                 <w:rFonts w:ascii="Arial" w:hAnsi="Arial" w:cs="Arial"/>
               </w:rPr>
             </w:pPr>
-          </w:p>
-        </w:tc>
-        <w:tc>
-          <w:tcPr>
-            <w:tcW w:w="2881" w:type="dxa"/>
+            <w:proofErr w:type="spellStart"/>
+            <w:r>
+              <w:rPr>
+                <w:rFonts w:ascii="Arial" w:hAnsi="Arial" w:cs="Arial"/>
+              </w:rPr>
+              <w:lastRenderedPageBreak/>
+              <w:t>Join.me</w:t>
+            </w:r>
+            <w:proofErr w:type="spellEnd"/>
+          </w:p>
+        </w:tc>
+        <w:tc>
+          <w:tcPr>
+            <w:tcW w:w="2047" w:type="dxa"/>
           </w:tcPr>
           <w:p>
             <w:pPr>
@@ -6931,11 +7055,17 @@
                 <w:rFonts w:ascii="Arial" w:hAnsi="Arial" w:cs="Arial"/>
               </w:rPr>
             </w:pPr>
-          </w:p>
-        </w:tc>
-        <w:tc>
-          <w:tcPr>
-            <w:tcW w:w="2882" w:type="dxa"/>
+            <w:r>
+              <w:rPr>
+                <w:rFonts w:ascii="Arial" w:hAnsi="Arial" w:cs="Arial"/>
+              </w:rPr>
+              <w:t>Compartir pantalla</w:t>
+            </w:r>
+          </w:p>
+        </w:tc>
+        <w:tc>
+          <w:tcPr>
+            <w:tcW w:w="3716" w:type="dxa"/>
           </w:tcPr>
           <w:p>
             <w:pPr>
@@ -6945,6 +7075,12 @@
                 <w:rFonts w:ascii="Arial" w:hAnsi="Arial" w:cs="Arial"/>
               </w:rPr>
             </w:pPr>
+            <w:r>
+              <w:rPr>
+                <w:rFonts w:ascii="Arial" w:hAnsi="Arial" w:cs="Arial"/>
+              </w:rPr>
+              <w:t>Se usa para compartir la pantalla a los demás miembros del equipo durante las llamadas con el fin de que todos vean lo que se está haciendo.</w:t>
+            </w:r>
           </w:p>
         </w:tc>
       </w:tr>
@@ -6961,11 +7097,25 @@
                 <w:rFonts w:ascii="Arial" w:hAnsi="Arial" w:cs="Arial"/>
               </w:rPr>
             </w:pPr>
-          </w:p>
-        </w:tc>
-        <w:tc>
-          <w:tcPr>
-            <w:tcW w:w="2881" w:type="dxa"/>
+            <w:r>
+              <w:rPr>
+                <w:rFonts w:ascii="Arial" w:hAnsi="Arial" w:cs="Arial"/>
+              </w:rPr>
+              <w:t xml:space="preserve">Correo </w:t>
+            </w:r>
+            <w:proofErr w:type="spellStart"/>
+            <w:r>
+              <w:rPr>
+                <w:rFonts w:ascii="Arial" w:hAnsi="Arial" w:cs="Arial"/>
+              </w:rPr>
+              <w:t>uniandes</w:t>
+            </w:r>
+            <w:proofErr w:type="spellEnd"/>
+          </w:p>
+        </w:tc>
+        <w:tc>
+          <w:tcPr>
+            <w:tcW w:w="2047" w:type="dxa"/>
           </w:tcPr>
           <w:p>
             <w:pPr>
@@ -6975,11 +7125,17 @@
                 <w:rFonts w:ascii="Arial" w:hAnsi="Arial" w:cs="Arial"/>
               </w:rPr>
             </w:pPr>
-          </w:p>
-        </w:tc>
-        <w:tc>
-          <w:tcPr>
-            <w:tcW w:w="2882" w:type="dxa"/>
+            <w:r>
+              <w:rPr>
+                <w:rFonts w:ascii="Arial" w:hAnsi="Arial" w:cs="Arial"/>
+              </w:rPr>
+              <w:t>Correo electrónico</w:t>
+            </w:r>
+          </w:p>
+        </w:tc>
+        <w:tc>
+          <w:tcPr>
+            <w:tcW w:w="3716" w:type="dxa"/>
           </w:tcPr>
           <w:p>
             <w:pPr>
@@ -6989,6 +7145,24 @@
                 <w:rFonts w:ascii="Arial" w:hAnsi="Arial" w:cs="Arial"/>
               </w:rPr>
             </w:pPr>
+            <w:r>
+              <w:rPr>
+                <w:rFonts w:ascii="Arial" w:hAnsi="Arial" w:cs="Arial"/>
+              </w:rPr>
+              <w:t>Sirve para hacer difusión y comunicar al equipo novedades, inquietudes, inconvenientes</w:t>
+            </w:r>
+            <w:r>
+              <w:rPr>
+                <w:rFonts w:ascii="Arial" w:hAnsi="Arial" w:cs="Arial"/>
+              </w:rPr>
+              <w:t>, programar reuniones</w:t>
+            </w:r>
+            <w:r>
+              <w:rPr>
+                <w:rFonts w:ascii="Arial" w:hAnsi="Arial" w:cs="Arial"/>
+              </w:rPr>
+              <w:t xml:space="preserve"> o consultas al equipo que no sean urgentes.  No se debe usar para enviar los documentos de TSP ya que deben ser subidos a GIT.</w:t>
+            </w:r>
           </w:p>
         </w:tc>
       </w:tr>
@@ -7005,11 +7179,19 @@
                 <w:rFonts w:ascii="Arial" w:hAnsi="Arial" w:cs="Arial"/>
               </w:rPr>
             </w:pPr>
-          </w:p>
-        </w:tc>
-        <w:tc>
-          <w:tcPr>
-            <w:tcW w:w="2881" w:type="dxa"/>
+            <w:proofErr w:type="spellStart"/>
+            <w:r>
+              <w:rPr>
+                <w:rFonts w:ascii="Arial" w:hAnsi="Arial" w:cs="Arial"/>
+              </w:rPr>
+              <w:t>Whatsapp</w:t>
+            </w:r>
+            <w:proofErr w:type="spellEnd"/>
+          </w:p>
+        </w:tc>
+        <w:tc>
+          <w:tcPr>
+            <w:tcW w:w="2047" w:type="dxa"/>
           </w:tcPr>
           <w:p>
             <w:pPr>
@@ -7019,11 +7201,25 @@
                 <w:rFonts w:ascii="Arial" w:hAnsi="Arial" w:cs="Arial"/>
               </w:rPr>
             </w:pPr>
-          </w:p>
-        </w:tc>
-        <w:tc>
-          <w:tcPr>
-            <w:tcW w:w="2882" w:type="dxa"/>
+            <w:r>
+              <w:rPr>
+                <w:rFonts w:ascii="Arial" w:hAnsi="Arial" w:cs="Arial"/>
+              </w:rPr>
+              <w:t xml:space="preserve">Mensajería </w:t>
+            </w:r>
+            <w:proofErr w:type="spellStart"/>
+            <w:r>
+              <w:rPr>
+                <w:rFonts w:ascii="Arial" w:hAnsi="Arial" w:cs="Arial"/>
+              </w:rPr>
+              <w:t>instantenea</w:t>
+            </w:r>
+            <w:proofErr w:type="spellEnd"/>
+          </w:p>
+        </w:tc>
+        <w:tc>
+          <w:tcPr>
+            <w:tcW w:w="3716" w:type="dxa"/>
           </w:tcPr>
           <w:p>
             <w:pPr>
@@ -7033,6 +7229,12 @@
                 <w:rFonts w:ascii="Arial" w:hAnsi="Arial" w:cs="Arial"/>
               </w:rPr>
             </w:pPr>
+            <w:r>
+              <w:rPr>
+                <w:rFonts w:ascii="Arial" w:hAnsi="Arial" w:cs="Arial"/>
+              </w:rPr>
+              <w:t>Se usa para mantener comunicado al equipo a cualquier hora del día e informar sobre situaciones urgentes o de atención inmediata.</w:t>
+            </w:r>
           </w:p>
         </w:tc>
       </w:tr>
@@ -7049,11 +7251,19 @@
                 <w:rFonts w:ascii="Arial" w:hAnsi="Arial" w:cs="Arial"/>
               </w:rPr>
             </w:pPr>
-          </w:p>
-        </w:tc>
-        <w:tc>
-          <w:tcPr>
-            <w:tcW w:w="2881" w:type="dxa"/>
+            <w:proofErr w:type="spellStart"/>
+            <w:r>
+              <w:rPr>
+                <w:rFonts w:ascii="Arial" w:hAnsi="Arial" w:cs="Arial"/>
+              </w:rPr>
+              <w:t>Git</w:t>
+            </w:r>
+            <w:proofErr w:type="spellEnd"/>
+          </w:p>
+        </w:tc>
+        <w:tc>
+          <w:tcPr>
+            <w:tcW w:w="2047" w:type="dxa"/>
           </w:tcPr>
           <w:p>
             <w:pPr>
@@ -7063,11 +7273,17 @@
                 <w:rFonts w:ascii="Arial" w:hAnsi="Arial" w:cs="Arial"/>
               </w:rPr>
             </w:pPr>
-          </w:p>
-        </w:tc>
-        <w:tc>
-          <w:tcPr>
-            <w:tcW w:w="2882" w:type="dxa"/>
+            <w:r>
+              <w:rPr>
+                <w:rFonts w:ascii="Arial" w:hAnsi="Arial" w:cs="Arial"/>
+              </w:rPr>
+              <w:t>Sistemas de control de versiones</w:t>
+            </w:r>
+          </w:p>
+        </w:tc>
+        <w:tc>
+          <w:tcPr>
+            <w:tcW w:w="3716" w:type="dxa"/>
           </w:tcPr>
           <w:p>
             <w:pPr>
@@ -7077,94 +7293,20 @@
                 <w:rFonts w:ascii="Arial" w:hAnsi="Arial" w:cs="Arial"/>
               </w:rPr>
             </w:pPr>
-          </w:p>
-        </w:tc>
-      </w:tr>
-      <w:tr>
-        <w:tc>
-          <w:tcPr>
-            <w:tcW w:w="2881" w:type="dxa"/>
-          </w:tcPr>
-          <w:p>
-            <w:pPr>
-              <w:spacing w:line="360" w:lineRule="auto"/>
-              <w:jc w:val="both"/>
+            <w:r>
               <w:rPr>
                 <w:rFonts w:ascii="Arial" w:hAnsi="Arial" w:cs="Arial"/>
               </w:rPr>
-            </w:pPr>
-          </w:p>
-        </w:tc>
-        <w:tc>
-          <w:tcPr>
-            <w:tcW w:w="2881" w:type="dxa"/>
-          </w:tcPr>
-          <w:p>
-            <w:pPr>
-              <w:spacing w:line="360" w:lineRule="auto"/>
-              <w:jc w:val="both"/>
+              <w:t xml:space="preserve">Repositorio de toda la documentación y archivos fuente de </w:t>
+            </w:r>
+            <w:proofErr w:type="spellStart"/>
+            <w:r>
               <w:rPr>
                 <w:rFonts w:ascii="Arial" w:hAnsi="Arial" w:cs="Arial"/>
               </w:rPr>
-            </w:pPr>
-          </w:p>
-        </w:tc>
-        <w:tc>
-          <w:tcPr>
-            <w:tcW w:w="2882" w:type="dxa"/>
-          </w:tcPr>
-          <w:p>
-            <w:pPr>
-              <w:spacing w:line="360" w:lineRule="auto"/>
-              <w:jc w:val="both"/>
-              <w:rPr>
-                <w:rFonts w:ascii="Arial" w:hAnsi="Arial" w:cs="Arial"/>
-              </w:rPr>
-            </w:pPr>
-          </w:p>
-        </w:tc>
-      </w:tr>
-      <w:tr>
-        <w:tc>
-          <w:tcPr>
-            <w:tcW w:w="2881" w:type="dxa"/>
-          </w:tcPr>
-          <w:p>
-            <w:pPr>
-              <w:spacing w:line="360" w:lineRule="auto"/>
-              <w:jc w:val="both"/>
-              <w:rPr>
-                <w:rFonts w:ascii="Arial" w:hAnsi="Arial" w:cs="Arial"/>
-              </w:rPr>
-            </w:pPr>
-          </w:p>
-        </w:tc>
-        <w:tc>
-          <w:tcPr>
-            <w:tcW w:w="2881" w:type="dxa"/>
-          </w:tcPr>
-          <w:p>
-            <w:pPr>
-              <w:spacing w:line="360" w:lineRule="auto"/>
-              <w:jc w:val="both"/>
-              <w:rPr>
-                <w:rFonts w:ascii="Arial" w:hAnsi="Arial" w:cs="Arial"/>
-              </w:rPr>
-            </w:pPr>
-          </w:p>
-        </w:tc>
-        <w:tc>
-          <w:tcPr>
-            <w:tcW w:w="2882" w:type="dxa"/>
-          </w:tcPr>
-          <w:p>
-            <w:pPr>
-              <w:spacing w:line="360" w:lineRule="auto"/>
-              <w:jc w:val="both"/>
-              <w:rPr>
-                <w:rFonts w:ascii="Arial" w:hAnsi="Arial" w:cs="Arial"/>
-              </w:rPr>
-            </w:pPr>
+              <w:t>TSPi</w:t>
+            </w:r>
+            <w:proofErr w:type="spellEnd"/>
           </w:p>
         </w:tc>
       </w:tr>

</xml_diff>